<commit_message>
uml diagrams, report and user manual updated
</commit_message>
<xml_diff>
--- a/Report_IBIX-JAV_Marie_schmit_s388143.docx
+++ b/Report_IBIX-JAV_Marie_schmit_s388143.docx
@@ -453,6 +453,7 @@
         <w:t xml:space="preserve"> class, imported from </w:t>
       </w:r>
       <w:proofErr w:type="spellStart"/>
+      <w:proofErr w:type="gramStart"/>
       <w:r>
         <w:rPr>
           <w:i/>
@@ -461,6 +462,7 @@
         <w:t>javax.swing</w:t>
       </w:r>
       <w:proofErr w:type="spellEnd"/>
+      <w:proofErr w:type="gramEnd"/>
       <w:r>
         <w:t>.</w:t>
       </w:r>
@@ -540,6 +542,7 @@
         <w:t>(</w:t>
       </w:r>
       <w:proofErr w:type="spellStart"/>
+      <w:proofErr w:type="gramStart"/>
       <w:r>
         <w:rPr>
           <w:i/>
@@ -548,6 +551,7 @@
         <w:t>java.awt.Frame</w:t>
       </w:r>
       <w:proofErr w:type="spellEnd"/>
+      <w:proofErr w:type="gramEnd"/>
       <w:r>
         <w:t>)</w:t>
       </w:r>
@@ -627,6 +631,7 @@
         <w:t xml:space="preserve"> (</w:t>
       </w:r>
       <w:proofErr w:type="spellStart"/>
+      <w:proofErr w:type="gramStart"/>
       <w:r>
         <w:rPr>
           <w:i/>
@@ -635,6 +640,7 @@
         <w:t>java.io.BufferedReader</w:t>
       </w:r>
       <w:proofErr w:type="spellEnd"/>
+      <w:proofErr w:type="gramEnd"/>
       <w:r>
         <w:rPr>
           <w:i/>
@@ -686,12 +692,21 @@
         <w:t xml:space="preserve"> (</w:t>
       </w:r>
       <w:proofErr w:type="spellStart"/>
-      <w:r>
-        <w:rPr>
-          <w:i/>
-          <w:iCs/>
-        </w:rPr>
-        <w:t>java.lang.StringBuffer</w:t>
+      <w:proofErr w:type="gramStart"/>
+      <w:r>
+        <w:rPr>
+          <w:i/>
+          <w:iCs/>
+        </w:rPr>
+        <w:t>java.lang</w:t>
+      </w:r>
+      <w:proofErr w:type="gramEnd"/>
+      <w:r>
+        <w:rPr>
+          <w:i/>
+          <w:iCs/>
+        </w:rPr>
+        <w:t>.StringBuffer</w:t>
       </w:r>
       <w:proofErr w:type="spellEnd"/>
       <w:r>
@@ -735,6 +750,7 @@
         <w:t xml:space="preserve"> (</w:t>
       </w:r>
       <w:proofErr w:type="spellStart"/>
+      <w:proofErr w:type="gramStart"/>
       <w:r>
         <w:rPr>
           <w:i/>
@@ -743,6 +759,7 @@
         <w:t>java.io.FileNotFoundException</w:t>
       </w:r>
       <w:proofErr w:type="spellEnd"/>
+      <w:proofErr w:type="gramEnd"/>
       <w:r>
         <w:rPr>
           <w:i/>
@@ -785,12 +802,21 @@
         <w:t>(</w:t>
       </w:r>
       <w:proofErr w:type="spellStart"/>
-      <w:r>
-        <w:rPr>
-          <w:i/>
-          <w:iCs/>
-        </w:rPr>
-        <w:t>java.util.regex.Pattern</w:t>
+      <w:proofErr w:type="gramStart"/>
+      <w:r>
+        <w:rPr>
+          <w:i/>
+          <w:iCs/>
+        </w:rPr>
+        <w:t>java.util</w:t>
+      </w:r>
+      <w:proofErr w:type="gramEnd"/>
+      <w:r>
+        <w:rPr>
+          <w:i/>
+          <w:iCs/>
+        </w:rPr>
+        <w:t>.regex.Pattern</w:t>
       </w:r>
       <w:proofErr w:type="spellEnd"/>
       <w:r>
@@ -871,6 +897,7 @@
         <w:t xml:space="preserve"> </w:t>
       </w:r>
       <w:proofErr w:type="spellStart"/>
+      <w:proofErr w:type="gramStart"/>
       <w:r>
         <w:rPr>
           <w:i/>
@@ -878,6 +905,7 @@
         </w:rPr>
         <w:t>java.swing</w:t>
       </w:r>
+      <w:proofErr w:type="gramEnd"/>
       <w:r>
         <w:rPr>
           <w:i/>
@@ -908,12 +936,21 @@
         <w:t xml:space="preserve"> </w:t>
       </w:r>
       <w:proofErr w:type="spellStart"/>
-      <w:r>
-        <w:rPr>
-          <w:i/>
-          <w:iCs/>
-        </w:rPr>
-        <w:t>javax.swing.plaf.basic.BasicInternalFrameUI</w:t>
+      <w:proofErr w:type="gramStart"/>
+      <w:r>
+        <w:rPr>
+          <w:i/>
+          <w:iCs/>
+        </w:rPr>
+        <w:t>javax.swing</w:t>
+      </w:r>
+      <w:proofErr w:type="gramEnd"/>
+      <w:r>
+        <w:rPr>
+          <w:i/>
+          <w:iCs/>
+        </w:rPr>
+        <w:t>.plaf.basic.BasicInternalFrameUI</w:t>
       </w:r>
       <w:proofErr w:type="spellEnd"/>
       <w:r>
@@ -1023,12 +1060,17 @@
         <w:t>(</w:t>
       </w:r>
       <w:proofErr w:type="spellStart"/>
+      <w:proofErr w:type="gramStart"/>
       <w:r>
         <w:t>getMinMaxLength</w:t>
       </w:r>
       <w:proofErr w:type="spellEnd"/>
       <w:r>
-        <w:t xml:space="preserve">(), </w:t>
+        <w:t>(</w:t>
+      </w:r>
+      <w:proofErr w:type="gramEnd"/>
+      <w:r>
+        <w:t xml:space="preserve">), </w:t>
       </w:r>
       <w:proofErr w:type="spellStart"/>
       <w:r>
@@ -1101,12 +1143,21 @@
         <w:t xml:space="preserve"> are stored in HashMap (</w:t>
       </w:r>
       <w:proofErr w:type="spellStart"/>
-      <w:r>
-        <w:rPr>
-          <w:i/>
-          <w:iCs/>
-        </w:rPr>
-        <w:t>java.util.HashMap</w:t>
+      <w:proofErr w:type="gramStart"/>
+      <w:r>
+        <w:rPr>
+          <w:i/>
+          <w:iCs/>
+        </w:rPr>
+        <w:t>java.util</w:t>
+      </w:r>
+      <w:proofErr w:type="gramEnd"/>
+      <w:r>
+        <w:rPr>
+          <w:i/>
+          <w:iCs/>
+        </w:rPr>
+        <w:t>.HashMap</w:t>
       </w:r>
       <w:proofErr w:type="spellEnd"/>
       <w:r>
@@ -1192,12 +1243,17 @@
         <w:t xml:space="preserve"> (</w:t>
       </w:r>
       <w:proofErr w:type="spellStart"/>
+      <w:proofErr w:type="gramStart"/>
       <w:r>
         <w:t>setPanelVisbile</w:t>
       </w:r>
       <w:proofErr w:type="spellEnd"/>
       <w:r>
-        <w:t>())</w:t>
+        <w:t>(</w:t>
+      </w:r>
+      <w:proofErr w:type="gramEnd"/>
+      <w:r>
+        <w:t>))</w:t>
       </w:r>
       <w:r>
         <w:t>,</w:t>
@@ -1233,12 +1289,21 @@
         <w:t xml:space="preserve">This class extends </w:t>
       </w:r>
       <w:proofErr w:type="spellStart"/>
-      <w:r>
-        <w:rPr>
-          <w:i/>
-          <w:iCs/>
-        </w:rPr>
-        <w:t>java.swing.JPanel</w:t>
+      <w:proofErr w:type="gramStart"/>
+      <w:r>
+        <w:rPr>
+          <w:i/>
+          <w:iCs/>
+        </w:rPr>
+        <w:t>java.swing</w:t>
+      </w:r>
+      <w:proofErr w:type="gramEnd"/>
+      <w:r>
+        <w:rPr>
+          <w:i/>
+          <w:iCs/>
+        </w:rPr>
+        <w:t>.JPanel</w:t>
       </w:r>
       <w:proofErr w:type="spellEnd"/>
       <w:r>
@@ -1364,12 +1429,17 @@
         <w:t xml:space="preserve">and the </w:t>
       </w:r>
       <w:proofErr w:type="spellStart"/>
+      <w:proofErr w:type="gramStart"/>
       <w:r>
         <w:t>displayText</w:t>
       </w:r>
       <w:proofErr w:type="spellEnd"/>
       <w:r>
-        <w:t>()</w:t>
+        <w:t>(</w:t>
+      </w:r>
+      <w:proofErr w:type="gramEnd"/>
+      <w:r>
+        <w:t>)</w:t>
       </w:r>
       <w:r>
         <w:t xml:space="preserve"> is called</w:t>
@@ -1416,12 +1486,17 @@
     </w:p>
     <w:p>
       <w:proofErr w:type="spellStart"/>
+      <w:proofErr w:type="gramStart"/>
       <w:r>
         <w:t>displayText</w:t>
       </w:r>
       <w:proofErr w:type="spellEnd"/>
       <w:r>
-        <w:t>() c</w:t>
+        <w:t>(</w:t>
+      </w:r>
+      <w:proofErr w:type="gramEnd"/>
+      <w:r>
+        <w:t>) c</w:t>
       </w:r>
       <w:r>
         <w:t xml:space="preserve">alculates the indices of the start and end lines </w:t>
@@ -1460,12 +1535,17 @@
         <w:t xml:space="preserve">calls </w:t>
       </w:r>
       <w:proofErr w:type="spellStart"/>
+      <w:proofErr w:type="gramStart"/>
       <w:r>
         <w:t>displayPage</w:t>
       </w:r>
       <w:proofErr w:type="spellEnd"/>
       <w:r>
-        <w:t>()</w:t>
+        <w:t>(</w:t>
+      </w:r>
+      <w:proofErr w:type="gramEnd"/>
+      <w:r>
+        <w:t>)</w:t>
       </w:r>
       <w:r>
         <w:t>, that</w:t>
@@ -1520,12 +1600,21 @@
         <w:t>(</w:t>
       </w:r>
       <w:proofErr w:type="spellStart"/>
-      <w:r>
-        <w:rPr>
-          <w:i/>
-          <w:iCs/>
-        </w:rPr>
-        <w:t>javax.swing.table.DefaultTableModel</w:t>
+      <w:proofErr w:type="gramStart"/>
+      <w:r>
+        <w:rPr>
+          <w:i/>
+          <w:iCs/>
+        </w:rPr>
+        <w:t>javax.swing</w:t>
+      </w:r>
+      <w:proofErr w:type="gramEnd"/>
+      <w:r>
+        <w:rPr>
+          <w:i/>
+          <w:iCs/>
+        </w:rPr>
+        <w:t>.table.DefaultTableModel</w:t>
       </w:r>
       <w:proofErr w:type="spellEnd"/>
       <w:r>
@@ -1596,12 +1685,17 @@
         <w:t xml:space="preserve"> Then, the size of the columns are adapted to the text (</w:t>
       </w:r>
       <w:proofErr w:type="spellStart"/>
+      <w:proofErr w:type="gramStart"/>
       <w:r>
         <w:t>setColSize</w:t>
       </w:r>
       <w:proofErr w:type="spellEnd"/>
       <w:r>
-        <w:t>()).</w:t>
+        <w:t>(</w:t>
+      </w:r>
+      <w:proofErr w:type="gramEnd"/>
+      <w:r>
+        <w:t>)).</w:t>
       </w:r>
     </w:p>
     <w:p>
@@ -1635,6 +1729,7 @@
     </w:p>
     <w:p>
       <w:proofErr w:type="spellStart"/>
+      <w:proofErr w:type="gramStart"/>
       <w:r>
         <w:rPr>
           <w:i/>
@@ -1643,6 +1738,7 @@
         <w:t>Java.util.ArrayList</w:t>
       </w:r>
       <w:proofErr w:type="spellEnd"/>
+      <w:proofErr w:type="gramEnd"/>
       <w:r>
         <w:rPr>
           <w:i/>
@@ -1659,12 +1755,17 @@
     </w:p>
     <w:p>
       <w:proofErr w:type="spellStart"/>
+      <w:proofErr w:type="gramStart"/>
       <w:r>
         <w:t>numberSequence</w:t>
       </w:r>
       <w:proofErr w:type="spellEnd"/>
       <w:r>
-        <w:t xml:space="preserve">() calculates </w:t>
+        <w:t>(</w:t>
+      </w:r>
+      <w:proofErr w:type="gramEnd"/>
+      <w:r>
+        <w:t xml:space="preserve">) calculates </w:t>
       </w:r>
       <w:r>
         <w:t xml:space="preserve">the number of </w:t>
@@ -1684,12 +1785,17 @@
     </w:p>
     <w:p>
       <w:proofErr w:type="spellStart"/>
+      <w:proofErr w:type="gramStart"/>
       <w:r>
         <w:t>statisticSeqLength</w:t>
       </w:r>
       <w:proofErr w:type="spellEnd"/>
       <w:r>
-        <w:t xml:space="preserve">() </w:t>
+        <w:t>(</w:t>
+      </w:r>
+      <w:proofErr w:type="gramEnd"/>
+      <w:r>
+        <w:t xml:space="preserve">) </w:t>
       </w:r>
       <w:r>
         <w:t>calculate the sequence length (or average)</w:t>
@@ -1710,12 +1816,17 @@
         <w:t xml:space="preserve"> </w:t>
       </w:r>
       <w:proofErr w:type="spellStart"/>
+      <w:proofErr w:type="gramStart"/>
       <w:r>
         <w:t>listLength</w:t>
       </w:r>
       <w:proofErr w:type="spellEnd"/>
       <w:r>
-        <w:t>() is calle</w:t>
+        <w:t>(</w:t>
+      </w:r>
+      <w:proofErr w:type="gramEnd"/>
+      <w:r>
+        <w:t>) is calle</w:t>
       </w:r>
       <w:r>
         <w:t>d</w:t>
@@ -1751,53 +1862,68 @@
         <w:t xml:space="preserve">Those values are then summed up in </w:t>
       </w:r>
       <w:proofErr w:type="spellStart"/>
+      <w:proofErr w:type="gramStart"/>
       <w:r>
         <w:t>statisticSeqLength</w:t>
       </w:r>
       <w:proofErr w:type="spellEnd"/>
       <w:r>
+        <w:t>(</w:t>
+      </w:r>
+      <w:proofErr w:type="gramEnd"/>
+      <w:r>
+        <w:t>).</w:t>
+      </w:r>
+      <w:r>
+        <w:t xml:space="preserve"> For multiple sequences file, </w:t>
+      </w:r>
+      <w:proofErr w:type="spellStart"/>
+      <w:proofErr w:type="gramStart"/>
+      <w:r>
+        <w:t>averageLengthSequence</w:t>
+      </w:r>
+      <w:proofErr w:type="spellEnd"/>
+      <w:r>
+        <w:t>(</w:t>
+      </w:r>
+      <w:proofErr w:type="gramEnd"/>
+      <w:r>
+        <w:t xml:space="preserve">) </w:t>
+      </w:r>
+      <w:r>
+        <w:t xml:space="preserve">calculates the average of the list </w:t>
+      </w:r>
+      <w:r>
+        <w:t>generated by</w:t>
+      </w:r>
+      <w:r>
+        <w:t xml:space="preserve"> </w:t>
+      </w:r>
+      <w:proofErr w:type="spellStart"/>
+      <w:r>
+        <w:t>listLength</w:t>
+      </w:r>
+      <w:proofErr w:type="spellEnd"/>
+      <w:r>
         <w:t>().</w:t>
       </w:r>
-      <w:r>
-        <w:t xml:space="preserve"> For multiple sequences file, </w:t>
-      </w:r>
-      <w:proofErr w:type="spellStart"/>
-      <w:r>
-        <w:t>averageLengthSequence</w:t>
-      </w:r>
-      <w:proofErr w:type="spellEnd"/>
-      <w:r>
-        <w:t xml:space="preserve">() </w:t>
-      </w:r>
-      <w:r>
-        <w:t xml:space="preserve">calculates the average of the list </w:t>
-      </w:r>
-      <w:r>
-        <w:t>generated by</w:t>
-      </w:r>
-      <w:r>
-        <w:t xml:space="preserve"> </w:t>
-      </w:r>
-      <w:proofErr w:type="spellStart"/>
-      <w:r>
-        <w:t>listLength</w:t>
-      </w:r>
-      <w:proofErr w:type="spellEnd"/>
-      <w:r>
-        <w:t>().</w:t>
-      </w:r>
     </w:p>
     <w:p>
       <w:r>
         <w:t xml:space="preserve">This method </w:t>
       </w:r>
       <w:proofErr w:type="spellStart"/>
+      <w:proofErr w:type="gramStart"/>
       <w:r>
         <w:t>statisticSeqLength</w:t>
       </w:r>
       <w:proofErr w:type="spellEnd"/>
       <w:r>
-        <w:t>() return</w:t>
+        <w:t>(</w:t>
+      </w:r>
+      <w:proofErr w:type="gramEnd"/>
+      <w:r>
+        <w:t>) return</w:t>
       </w:r>
       <w:r>
         <w:t>s</w:t>
@@ -1822,12 +1948,17 @@
     </w:p>
     <w:p>
       <w:proofErr w:type="spellStart"/>
+      <w:proofErr w:type="gramStart"/>
       <w:r>
         <w:t>getGC</w:t>
       </w:r>
       <w:proofErr w:type="spellEnd"/>
       <w:r>
-        <w:t>()</w:t>
+        <w:t>(</w:t>
+      </w:r>
+      <w:proofErr w:type="gramEnd"/>
+      <w:r>
+        <w:t>)</w:t>
       </w:r>
       <w:r>
         <w:t xml:space="preserve"> </w:t>
@@ -1842,12 +1973,17 @@
         <w:t xml:space="preserve"> It calls </w:t>
       </w:r>
       <w:proofErr w:type="spellStart"/>
+      <w:proofErr w:type="gramStart"/>
       <w:r>
         <w:t>numberGC</w:t>
       </w:r>
       <w:proofErr w:type="spellEnd"/>
       <w:r>
-        <w:t xml:space="preserve">() to get a list of the number of G and C in each sequence: </w:t>
+        <w:t>(</w:t>
+      </w:r>
+      <w:proofErr w:type="gramEnd"/>
+      <w:r>
+        <w:t xml:space="preserve">) to get a list of the number of G and C in each sequence: </w:t>
       </w:r>
       <w:r>
         <w:t xml:space="preserve">for lines that are not annotations, </w:t>
@@ -1922,12 +2058,21 @@
         <w:t xml:space="preserve"> (</w:t>
       </w:r>
       <w:proofErr w:type="spellStart"/>
-      <w:r>
-        <w:rPr>
-          <w:i/>
-          <w:iCs/>
-        </w:rPr>
-        <w:t>java.util.HashMap</w:t>
+      <w:proofErr w:type="gramStart"/>
+      <w:r>
+        <w:rPr>
+          <w:i/>
+          <w:iCs/>
+        </w:rPr>
+        <w:t>java.util</w:t>
+      </w:r>
+      <w:proofErr w:type="gramEnd"/>
+      <w:r>
+        <w:rPr>
+          <w:i/>
+          <w:iCs/>
+        </w:rPr>
+        <w:t>.HashMap</w:t>
       </w:r>
       <w:proofErr w:type="spellEnd"/>
       <w:r>
@@ -2004,12 +2149,17 @@
         <w:t xml:space="preserve"> with </w:t>
       </w:r>
       <w:proofErr w:type="spellStart"/>
+      <w:proofErr w:type="gramStart"/>
       <w:r>
         <w:t>hashLine</w:t>
       </w:r>
       <w:proofErr w:type="spellEnd"/>
       <w:r>
-        <w:t>()</w:t>
+        <w:t>(</w:t>
+      </w:r>
+      <w:proofErr w:type="gramEnd"/>
+      <w:r>
+        <w:t>)</w:t>
       </w:r>
       <w:r>
         <w:t xml:space="preserve">, </w:t>
@@ -2065,6 +2215,7 @@
         <w:t xml:space="preserve">The method </w:t>
       </w:r>
       <w:proofErr w:type="spellStart"/>
+      <w:proofErr w:type="gramStart"/>
       <w:r>
         <w:t>actualiseNumber</w:t>
       </w:r>
@@ -2073,7 +2224,11 @@
       </w:r>
       <w:proofErr w:type="spellEnd"/>
       <w:r>
-        <w:t>()</w:t>
+        <w:t>(</w:t>
+      </w:r>
+      <w:proofErr w:type="gramEnd"/>
+      <w:r>
+        <w:t>)</w:t>
       </w:r>
       <w:r>
         <w:t xml:space="preserve"> is called</w:t>
@@ -2109,12 +2264,17 @@
         <w:t xml:space="preserve"> </w:t>
       </w:r>
       <w:proofErr w:type="spellStart"/>
+      <w:proofErr w:type="gramStart"/>
       <w:r>
         <w:t>averageExon</w:t>
       </w:r>
       <w:proofErr w:type="spellEnd"/>
       <w:r>
-        <w:t>()</w:t>
+        <w:t>(</w:t>
+      </w:r>
+      <w:proofErr w:type="gramEnd"/>
+      <w:r>
+        <w:t>)</w:t>
       </w:r>
       <w:r>
         <w:t xml:space="preserve"> goes through this HashMap</w:t>
@@ -2163,12 +2323,17 @@
     </w:p>
     <w:p>
       <w:proofErr w:type="spellStart"/>
+      <w:proofErr w:type="gramStart"/>
       <w:r>
         <w:t>getMinMaxLength</w:t>
       </w:r>
       <w:proofErr w:type="spellEnd"/>
       <w:r>
-        <w:t xml:space="preserve">() </w:t>
+        <w:t>(</w:t>
+      </w:r>
+      <w:proofErr w:type="gramEnd"/>
+      <w:r>
+        <w:t xml:space="preserve">) </w:t>
       </w:r>
       <w:r>
         <w:t>calculates the longest and shortest gene models within a gtf file.</w:t>
@@ -2191,12 +2356,17 @@
         <w:t xml:space="preserve">its length calculated with </w:t>
       </w:r>
       <w:proofErr w:type="spellStart"/>
+      <w:proofErr w:type="gramStart"/>
       <w:r>
         <w:t>getLength</w:t>
       </w:r>
       <w:proofErr w:type="spellEnd"/>
       <w:r>
-        <w:t xml:space="preserve">(): </w:t>
+        <w:t>(</w:t>
+      </w:r>
+      <w:proofErr w:type="gramEnd"/>
+      <w:r>
+        <w:t xml:space="preserve">): </w:t>
       </w:r>
       <w:r>
         <w:t>for a given feature (here “gene”</w:t>
@@ -2238,12 +2408,17 @@
         <w:t xml:space="preserve"> (</w:t>
       </w:r>
       <w:proofErr w:type="spellStart"/>
+      <w:proofErr w:type="gramStart"/>
       <w:r>
         <w:t>AverageLength</w:t>
       </w:r>
       <w:proofErr w:type="spellEnd"/>
       <w:r>
-        <w:t>() method)</w:t>
+        <w:t>(</w:t>
+      </w:r>
+      <w:proofErr w:type="gramEnd"/>
+      <w:r>
+        <w:t>) method)</w:t>
       </w:r>
       <w:r>
         <w:t xml:space="preserve"> </w:t>
@@ -2273,12 +2448,21 @@
         <w:t xml:space="preserve">This class extends </w:t>
       </w:r>
       <w:proofErr w:type="spellStart"/>
-      <w:r>
-        <w:rPr>
-          <w:i/>
-          <w:iCs/>
-        </w:rPr>
-        <w:t>javax.swing.JPanel</w:t>
+      <w:proofErr w:type="gramStart"/>
+      <w:r>
+        <w:rPr>
+          <w:i/>
+          <w:iCs/>
+        </w:rPr>
+        <w:t>javax.swing</w:t>
+      </w:r>
+      <w:proofErr w:type="gramEnd"/>
+      <w:r>
+        <w:rPr>
+          <w:i/>
+          <w:iCs/>
+        </w:rPr>
+        <w:t>.JPanel</w:t>
       </w:r>
       <w:proofErr w:type="spellEnd"/>
       <w:r>
@@ -2305,12 +2489,17 @@
     </w:p>
     <w:p>
       <w:proofErr w:type="spellStart"/>
+      <w:proofErr w:type="gramStart"/>
       <w:r>
         <w:t>changeCardPanel</w:t>
       </w:r>
       <w:proofErr w:type="spellEnd"/>
       <w:r>
-        <w:t xml:space="preserve">() </w:t>
+        <w:t>(</w:t>
+      </w:r>
+      <w:proofErr w:type="gramEnd"/>
+      <w:r>
+        <w:t xml:space="preserve">) </w:t>
       </w:r>
       <w:r>
         <w:t xml:space="preserve">uses </w:t>
@@ -2360,12 +2549,17 @@
     </w:p>
     <w:p>
       <w:proofErr w:type="spellStart"/>
+      <w:proofErr w:type="gramStart"/>
       <w:r>
         <w:t>exonsText</w:t>
       </w:r>
       <w:proofErr w:type="spellEnd"/>
       <w:r>
-        <w:t>() coordinates</w:t>
+        <w:t>(</w:t>
+      </w:r>
+      <w:proofErr w:type="gramEnd"/>
+      <w:r>
+        <w:t>) coordinates</w:t>
       </w:r>
       <w:r>
         <w:t xml:space="preserve"> </w:t>
@@ -2402,12 +2596,17 @@
         <w:t xml:space="preserve">call for each line the methods </w:t>
       </w:r>
       <w:proofErr w:type="spellStart"/>
+      <w:proofErr w:type="gramStart"/>
       <w:r>
         <w:t>textLineExons</w:t>
       </w:r>
       <w:proofErr w:type="spellEnd"/>
       <w:r>
-        <w:t>()</w:t>
+        <w:t>(</w:t>
+      </w:r>
+      <w:proofErr w:type="gramEnd"/>
+      <w:r>
+        <w:t>)</w:t>
       </w:r>
       <w:r>
         <w:t xml:space="preserve"> that </w:t>
@@ -2536,12 +2735,17 @@
         <w:t xml:space="preserve"> </w:t>
       </w:r>
       <w:proofErr w:type="spellStart"/>
+      <w:proofErr w:type="gramStart"/>
       <w:r>
         <w:t>getSingleColoration</w:t>
       </w:r>
       <w:proofErr w:type="spellEnd"/>
       <w:r>
-        <w:t>()</w:t>
+        <w:t>(</w:t>
+      </w:r>
+      <w:proofErr w:type="gramEnd"/>
+      <w:r>
+        <w:t>)</w:t>
       </w:r>
       <w:r>
         <w:t xml:space="preserve"> </w:t>
@@ -2586,12 +2790,17 @@
     </w:p>
     <w:p>
       <w:proofErr w:type="spellStart"/>
+      <w:proofErr w:type="gramStart"/>
       <w:r>
         <w:t>checkFileType</w:t>
       </w:r>
       <w:proofErr w:type="spellEnd"/>
       <w:r>
-        <w:t>(), called in override method confirm(),</w:t>
+        <w:t>(</w:t>
+      </w:r>
+      <w:proofErr w:type="gramEnd"/>
+      <w:r>
+        <w:t>), called in override method confirm(),</w:t>
       </w:r>
       <w:r>
         <w:t xml:space="preserve"> check</w:t>
@@ -2615,68 +2824,158 @@
         <w:t xml:space="preserve"> </w:t>
       </w:r>
       <w:proofErr w:type="spellStart"/>
+      <w:proofErr w:type="gramStart"/>
       <w:r>
         <w:t>textualDisplay</w:t>
       </w:r>
       <w:proofErr w:type="spellEnd"/>
       <w:r>
+        <w:t>(</w:t>
+      </w:r>
+      <w:proofErr w:type="gramEnd"/>
+      <w:r>
+        <w:t>)</w:t>
+      </w:r>
+      <w:r>
+        <w:t xml:space="preserve"> or </w:t>
+      </w:r>
+      <w:proofErr w:type="spellStart"/>
+      <w:r>
+        <w:t>graphicalDisplay</w:t>
+      </w:r>
+      <w:proofErr w:type="spellEnd"/>
+      <w:r>
         <w:t>()</w:t>
       </w:r>
       <w:r>
-        <w:t xml:space="preserve"> or </w:t>
-      </w:r>
-      <w:proofErr w:type="spellStart"/>
+        <w:t xml:space="preserve"> </w:t>
+      </w:r>
+      <w:r>
+        <w:t>according to the type of display chosen by the user.</w:t>
+      </w:r>
+    </w:p>
+    <w:p>
+      <w:proofErr w:type="spellStart"/>
+      <w:proofErr w:type="gramStart"/>
+      <w:r>
+        <w:t>textualDisplay</w:t>
+      </w:r>
+      <w:proofErr w:type="spellEnd"/>
+      <w:r>
+        <w:t>(</w:t>
+      </w:r>
+      <w:proofErr w:type="gramEnd"/>
+      <w:r>
+        <w:t>) set</w:t>
+      </w:r>
+      <w:r>
+        <w:t>s</w:t>
+      </w:r>
+      <w:r>
+        <w:t xml:space="preserve"> the card panel to textual</w:t>
+      </w:r>
+      <w:r>
+        <w:t xml:space="preserve"> and calls </w:t>
+      </w:r>
+      <w:proofErr w:type="spellStart"/>
+      <w:r>
+        <w:t>exonText</w:t>
+      </w:r>
+      <w:proofErr w:type="spellEnd"/>
+      <w:r>
+        <w:t>()</w:t>
+      </w:r>
+      <w:r>
+        <w:t xml:space="preserve"> </w:t>
+      </w:r>
+      <w:r>
+        <w:t>method</w:t>
+      </w:r>
+      <w:r>
+        <w:t xml:space="preserve"> </w:t>
+      </w:r>
+      <w:r>
+        <w:t xml:space="preserve">from </w:t>
+      </w:r>
+      <w:proofErr w:type="spellStart"/>
+      <w:r>
+        <w:t>exonsPanel</w:t>
+      </w:r>
+      <w:proofErr w:type="spellEnd"/>
+      <w:r>
+        <w:t>.</w:t>
+      </w:r>
+    </w:p>
+    <w:p>
+      <w:proofErr w:type="spellStart"/>
+      <w:proofErr w:type="gramStart"/>
       <w:r>
         <w:t>graphicalDisplay</w:t>
       </w:r>
       <w:proofErr w:type="spellEnd"/>
       <w:r>
+        <w:t>(</w:t>
+      </w:r>
+      <w:proofErr w:type="gramEnd"/>
+      <w:r>
+        <w:t>) set</w:t>
+      </w:r>
+      <w:r>
+        <w:t>s</w:t>
+      </w:r>
+      <w:r>
+        <w:t xml:space="preserve"> the card to graphical</w:t>
+      </w:r>
+      <w:r>
+        <w:t xml:space="preserve"> and creates an instance of exons to calculate </w:t>
+      </w:r>
+      <w:r>
+        <w:t>the dimensions</w:t>
+      </w:r>
+      <w:r>
+        <w:t xml:space="preserve"> </w:t>
+      </w:r>
+      <w:r>
+        <w:t>of exons rectangles</w:t>
+      </w:r>
+      <w:r>
+        <w:t xml:space="preserve"> (</w:t>
+      </w:r>
+      <w:proofErr w:type="spellStart"/>
+      <w:r>
+        <w:t>getSingleColoration</w:t>
+      </w:r>
+      <w:proofErr w:type="spellEnd"/>
+      <w:r>
         <w:t>()</w:t>
       </w:r>
       <w:r>
-        <w:t xml:space="preserve"> </w:t>
-      </w:r>
-      <w:r>
-        <w:t>according to the type of display chosen by the user.</w:t>
-      </w:r>
-    </w:p>
-    <w:p>
-      <w:proofErr w:type="spellStart"/>
-      <w:r>
-        <w:t>textualDisplay</w:t>
-      </w:r>
-      <w:proofErr w:type="spellEnd"/>
-      <w:r>
-        <w:t>() set</w:t>
-      </w:r>
-      <w:r>
-        <w:t>s</w:t>
-      </w:r>
-      <w:r>
-        <w:t xml:space="preserve"> the card panel to textual</w:t>
-      </w:r>
-      <w:r>
-        <w:t xml:space="preserve"> and calls </w:t>
-      </w:r>
-      <w:proofErr w:type="spellStart"/>
-      <w:r>
-        <w:t>exonText</w:t>
-      </w:r>
-      <w:proofErr w:type="spellEnd"/>
-      <w:r>
-        <w:t>()</w:t>
-      </w:r>
-      <w:r>
-        <w:t xml:space="preserve"> </w:t>
-      </w:r>
-      <w:r>
-        <w:t>method</w:t>
-      </w:r>
-      <w:r>
-        <w:t xml:space="preserve"> </w:t>
-      </w:r>
-      <w:r>
-        <w:t xml:space="preserve">from </w:t>
+        <w:t>)</w:t>
+      </w:r>
+      <w:r>
+        <w:t>, and parse the fasta annotation</w:t>
+      </w:r>
+      <w:r>
+        <w:t>(</w:t>
+      </w:r>
+      <w:proofErr w:type="spellStart"/>
+      <w:r>
+        <w:t>parseAnnotation</w:t>
+      </w:r>
+      <w:proofErr w:type="spellEnd"/>
+      <w:r>
+        <w:t>).</w:t>
+      </w:r>
+      <w:r>
+        <w:t xml:space="preserve"> It passes those values to the instance </w:t>
+      </w:r>
+      <w:proofErr w:type="spellStart"/>
+      <w:r>
+        <w:t>graphicExons</w:t>
+      </w:r>
+      <w:proofErr w:type="spellEnd"/>
+      <w:r>
+        <w:t xml:space="preserve"> of </w:t>
       </w:r>
       <w:proofErr w:type="spellStart"/>
       <w:r>
@@ -2684,90 +2983,20 @@
       </w:r>
       <w:proofErr w:type="spellEnd"/>
       <w:r>
-        <w:t>.</w:t>
-      </w:r>
-    </w:p>
-    <w:p>
-      <w:proofErr w:type="spellStart"/>
-      <w:r>
-        <w:t>graphicalDisplay</w:t>
-      </w:r>
-      <w:proofErr w:type="spellEnd"/>
-      <w:r>
-        <w:t>() set</w:t>
-      </w:r>
-      <w:r>
-        <w:t>s</w:t>
-      </w:r>
-      <w:r>
-        <w:t xml:space="preserve"> the card to graphical</w:t>
-      </w:r>
-      <w:r>
-        <w:t xml:space="preserve"> and creates an instance of exons to calculate </w:t>
-      </w:r>
-      <w:r>
-        <w:t>the dimensions</w:t>
-      </w:r>
-      <w:r>
-        <w:t xml:space="preserve"> </w:t>
-      </w:r>
-      <w:r>
-        <w:t>of exons rectangles</w:t>
-      </w:r>
-      <w:r>
         <w:t xml:space="preserve"> (</w:t>
       </w:r>
       <w:proofErr w:type="spellStart"/>
-      <w:r>
-        <w:t>getSingleColoration</w:t>
-      </w:r>
-      <w:proofErr w:type="spellEnd"/>
-      <w:r>
-        <w:t>()</w:t>
-      </w:r>
-      <w:r>
-        <w:t>)</w:t>
-      </w:r>
-      <w:r>
-        <w:t>, and parse the fasta annotation</w:t>
-      </w:r>
-      <w:r>
-        <w:t>(</w:t>
-      </w:r>
-      <w:proofErr w:type="spellStart"/>
-      <w:r>
-        <w:t>parseAnnotation</w:t>
-      </w:r>
-      <w:proofErr w:type="spellEnd"/>
-      <w:r>
-        <w:t>).</w:t>
-      </w:r>
-      <w:r>
-        <w:t xml:space="preserve"> It passes those values to the instance </w:t>
-      </w:r>
-      <w:proofErr w:type="spellStart"/>
-      <w:r>
-        <w:t>graphicExons</w:t>
-      </w:r>
-      <w:proofErr w:type="spellEnd"/>
-      <w:r>
-        <w:t xml:space="preserve"> of </w:t>
-      </w:r>
-      <w:proofErr w:type="spellStart"/>
-      <w:r>
-        <w:t>exonsPanel</w:t>
-      </w:r>
-      <w:proofErr w:type="spellEnd"/>
-      <w:r>
-        <w:t xml:space="preserve"> (</w:t>
-      </w:r>
-      <w:proofErr w:type="spellStart"/>
+      <w:proofErr w:type="gramStart"/>
       <w:r>
         <w:t>setAnnotation</w:t>
       </w:r>
       <w:proofErr w:type="spellEnd"/>
       <w:r>
-        <w:t xml:space="preserve">() and </w:t>
+        <w:t>(</w:t>
+      </w:r>
+      <w:proofErr w:type="gramEnd"/>
+      <w:r>
+        <w:t xml:space="preserve">) and </w:t>
       </w:r>
       <w:proofErr w:type="spellStart"/>
       <w:r>
@@ -2800,6 +3029,7 @@
     </w:p>
     <w:p>
       <w:proofErr w:type="spellStart"/>
+      <w:proofErr w:type="gramStart"/>
       <w:r>
         <w:t>parseAnnotati</w:t>
       </w:r>
@@ -2811,203 +3041,227 @@
       </w:r>
       <w:proofErr w:type="spellEnd"/>
       <w:r>
+        <w:t>(</w:t>
+      </w:r>
+      <w:proofErr w:type="gramEnd"/>
+      <w:r>
+        <w:t>)</w:t>
+      </w:r>
+      <w:r>
+        <w:t xml:space="preserve"> splits a fasta annotation in a list of chromosome, start and end values, to</w:t>
+      </w:r>
+      <w:r>
+        <w:t xml:space="preserve"> </w:t>
+      </w:r>
+      <w:r>
+        <w:t>retrieve</w:t>
+      </w:r>
+      <w:r>
+        <w:t xml:space="preserve"> the start and length of </w:t>
+      </w:r>
+      <w:r>
+        <w:t xml:space="preserve">a </w:t>
+      </w:r>
+      <w:r>
+        <w:t xml:space="preserve">fasta </w:t>
+      </w:r>
+      <w:r>
+        <w:t>sequence</w:t>
+      </w:r>
+      <w:r>
+        <w:t>.</w:t>
+      </w:r>
+    </w:p>
+    <w:p>
+      <w:proofErr w:type="spellStart"/>
+      <w:proofErr w:type="gramStart"/>
+      <w:r>
+        <w:t>lineCoordinate</w:t>
+      </w:r>
+      <w:proofErr w:type="spellEnd"/>
+      <w:r>
+        <w:t>(</w:t>
+      </w:r>
+      <w:proofErr w:type="gramEnd"/>
+      <w:r>
+        <w:t xml:space="preserve">) calculates the coordinates of </w:t>
+      </w:r>
+      <w:r>
+        <w:t>the sequence</w:t>
+      </w:r>
+      <w:r>
+        <w:t xml:space="preserve"> line drawn between exons</w:t>
+      </w:r>
+      <w:r>
+        <w:t xml:space="preserve">, using information from </w:t>
+      </w:r>
+      <w:r>
+        <w:t xml:space="preserve">the parsed </w:t>
+      </w:r>
+      <w:r>
+        <w:t>fasta annotation</w:t>
+      </w:r>
+      <w:r>
+        <w:t xml:space="preserve"> (</w:t>
+      </w:r>
+      <w:proofErr w:type="spellStart"/>
+      <w:r>
+        <w:rPr>
+          <w:i/>
+          <w:iCs/>
+        </w:rPr>
+        <w:t>java.util.ArrayList</w:t>
+      </w:r>
+      <w:proofErr w:type="spellEnd"/>
+      <w:r>
+        <w:t>)</w:t>
+      </w:r>
+      <w:r>
+        <w:t>.</w:t>
+      </w:r>
+      <w:r>
+        <w:t xml:space="preserve"> A coefficient is </w:t>
+      </w:r>
+      <w:r>
+        <w:t>applied to the start and length value</w:t>
+      </w:r>
+      <w:r>
+        <w:t>s, for scaling</w:t>
+      </w:r>
+      <w:r>
+        <w:t>.</w:t>
+      </w:r>
+      <w:r>
+        <w:t xml:space="preserve"> If </w:t>
+      </w:r>
+      <w:r>
+        <w:t xml:space="preserve">the width of the </w:t>
+      </w:r>
+      <w:r>
+        <w:t xml:space="preserve">line is too large to be contained within </w:t>
+      </w:r>
+      <w:r>
+        <w:t xml:space="preserve">a panel, </w:t>
+      </w:r>
+      <w:r>
+        <w:t xml:space="preserve">the </w:t>
+      </w:r>
+      <w:r>
+        <w:t xml:space="preserve">coordinates are recalculated to </w:t>
+      </w:r>
+      <w:r>
+        <w:t>make a line break.</w:t>
+      </w:r>
+    </w:p>
+    <w:p>
+      <w:proofErr w:type="spellStart"/>
+      <w:proofErr w:type="gramStart"/>
+      <w:r>
+        <w:t>getSingleColoration</w:t>
+      </w:r>
+      <w:proofErr w:type="spellEnd"/>
+      <w:r>
+        <w:t>(</w:t>
+      </w:r>
+      <w:proofErr w:type="gramEnd"/>
+      <w:r>
+        <w:t xml:space="preserve">) </w:t>
+      </w:r>
+      <w:r>
+        <w:t xml:space="preserve">scans each line of gtf content, parse them </w:t>
+      </w:r>
+      <w:r>
+        <w:t xml:space="preserve">into a </w:t>
+      </w:r>
+      <w:proofErr w:type="spellStart"/>
+      <w:r>
+        <w:t>hashMap</w:t>
+      </w:r>
+      <w:proofErr w:type="spellEnd"/>
+      <w:r>
+        <w:t xml:space="preserve"> (</w:t>
+      </w:r>
+      <w:proofErr w:type="spellStart"/>
+      <w:r>
+        <w:rPr>
+          <w:i/>
+          <w:iCs/>
+        </w:rPr>
+        <w:t>java.util.</w:t>
+      </w:r>
+      <w:r>
+        <w:t>HashMap</w:t>
+      </w:r>
+      <w:proofErr w:type="spellEnd"/>
+      <w:r>
+        <w:t xml:space="preserve">) </w:t>
+      </w:r>
+      <w:r>
+        <w:t>and</w:t>
+      </w:r>
+      <w:r>
+        <w:t xml:space="preserve"> calls </w:t>
+      </w:r>
+      <w:proofErr w:type="spellStart"/>
+      <w:r>
+        <w:t>isGtfExons</w:t>
+      </w:r>
+      <w:proofErr w:type="spellEnd"/>
+      <w:r>
         <w:t>()</w:t>
       </w:r>
       <w:r>
-        <w:t xml:space="preserve"> splits a fasta annotation in a list of chromosome, start and end values, to</w:t>
-      </w:r>
-      <w:r>
-        <w:t xml:space="preserve"> </w:t>
-      </w:r>
-      <w:r>
-        <w:t>retrieve</w:t>
-      </w:r>
-      <w:r>
-        <w:t xml:space="preserve"> the start and length of </w:t>
-      </w:r>
-      <w:r>
-        <w:t xml:space="preserve">a </w:t>
-      </w:r>
-      <w:r>
-        <w:t xml:space="preserve">fasta </w:t>
-      </w:r>
-      <w:r>
-        <w:t>sequence</w:t>
-      </w:r>
-      <w:r>
         <w:t>.</w:t>
       </w:r>
-    </w:p>
-    <w:p>
-      <w:proofErr w:type="spellStart"/>
-      <w:r>
-        <w:t>lineCoordinate</w:t>
-      </w:r>
-      <w:proofErr w:type="spellEnd"/>
-      <w:r>
-        <w:t xml:space="preserve">() calculates the coordinates of </w:t>
-      </w:r>
-      <w:r>
-        <w:t>the sequence</w:t>
-      </w:r>
-      <w:r>
-        <w:t xml:space="preserve"> line drawn between exons</w:t>
-      </w:r>
-      <w:r>
-        <w:t xml:space="preserve">, using information from </w:t>
-      </w:r>
-      <w:r>
-        <w:t xml:space="preserve">the parsed </w:t>
-      </w:r>
-      <w:r>
-        <w:t>fasta annotation</w:t>
-      </w:r>
-      <w:r>
-        <w:t xml:space="preserve"> (</w:t>
-      </w:r>
-      <w:proofErr w:type="spellStart"/>
-      <w:r>
-        <w:rPr>
-          <w:i/>
-          <w:iCs/>
-        </w:rPr>
-        <w:t>java.util.ArrayList</w:t>
-      </w:r>
-      <w:proofErr w:type="spellEnd"/>
+      <w:r>
+        <w:t xml:space="preserve"> </w:t>
+      </w:r>
+      <w:proofErr w:type="spellStart"/>
+      <w:proofErr w:type="gramStart"/>
+      <w:r>
+        <w:t>isGtfExons</w:t>
+      </w:r>
+      <w:proofErr w:type="spellEnd"/>
+      <w:r>
+        <w:t>(</w:t>
+      </w:r>
+      <w:proofErr w:type="gramEnd"/>
+      <w:r>
+        <w:t xml:space="preserve">) </w:t>
+      </w:r>
+      <w:r>
+        <w:t>checks that the gtf line</w:t>
+      </w:r>
+      <w:r>
+        <w:t xml:space="preserve"> is an exons, </w:t>
+      </w:r>
+      <w:r>
+        <w:t xml:space="preserve"> </w:t>
+      </w:r>
+      <w:r>
+        <w:t>corresponds to the chromosome of fasta file</w:t>
+      </w:r>
+      <w:r>
+        <w:t xml:space="preserve"> and </w:t>
+      </w:r>
+      <w:r>
+        <w:t xml:space="preserve">overlaps this sequence. </w:t>
+      </w:r>
+      <w:r>
+        <w:t xml:space="preserve">If yes, </w:t>
+      </w:r>
+      <w:proofErr w:type="spellStart"/>
+      <w:proofErr w:type="gramStart"/>
+      <w:r>
+        <w:t>colorationIndex</w:t>
+      </w:r>
+      <w:proofErr w:type="spellEnd"/>
+      <w:r>
+        <w:t>(</w:t>
+      </w:r>
+      <w:proofErr w:type="gramEnd"/>
       <w:r>
         <w:t>)</w:t>
-      </w:r>
-      <w:r>
-        <w:t>.</w:t>
-      </w:r>
-      <w:r>
-        <w:t xml:space="preserve"> A coefficient is </w:t>
-      </w:r>
-      <w:r>
-        <w:t>applied to the start and length value</w:t>
-      </w:r>
-      <w:r>
-        <w:t>s, for scaling</w:t>
-      </w:r>
-      <w:r>
-        <w:t>.</w:t>
-      </w:r>
-      <w:r>
-        <w:t xml:space="preserve"> If </w:t>
-      </w:r>
-      <w:r>
-        <w:t xml:space="preserve">the width of the </w:t>
-      </w:r>
-      <w:r>
-        <w:t xml:space="preserve">line is too large to be contained within </w:t>
-      </w:r>
-      <w:r>
-        <w:t xml:space="preserve">a panel, </w:t>
-      </w:r>
-      <w:r>
-        <w:t xml:space="preserve">the </w:t>
-      </w:r>
-      <w:r>
-        <w:t xml:space="preserve">coordinates are recalculated to </w:t>
-      </w:r>
-      <w:r>
-        <w:t>make a line break.</w:t>
-      </w:r>
-    </w:p>
-    <w:p>
-      <w:proofErr w:type="spellStart"/>
-      <w:r>
-        <w:t>getSingleColoration</w:t>
-      </w:r>
-      <w:proofErr w:type="spellEnd"/>
-      <w:r>
-        <w:t xml:space="preserve">() </w:t>
-      </w:r>
-      <w:r>
-        <w:t xml:space="preserve">scans each line of gtf content, parse them </w:t>
-      </w:r>
-      <w:r>
-        <w:t xml:space="preserve">into a </w:t>
-      </w:r>
-      <w:proofErr w:type="spellStart"/>
-      <w:r>
-        <w:t>hashMap</w:t>
-      </w:r>
-      <w:proofErr w:type="spellEnd"/>
-      <w:r>
-        <w:t xml:space="preserve"> (</w:t>
-      </w:r>
-      <w:proofErr w:type="spellStart"/>
-      <w:r>
-        <w:rPr>
-          <w:i/>
-          <w:iCs/>
-        </w:rPr>
-        <w:t>java.util.</w:t>
-      </w:r>
-      <w:r>
-        <w:t>HashMap</w:t>
-      </w:r>
-      <w:proofErr w:type="spellEnd"/>
-      <w:r>
-        <w:t xml:space="preserve">) </w:t>
-      </w:r>
-      <w:r>
-        <w:t>and</w:t>
-      </w:r>
-      <w:r>
-        <w:t xml:space="preserve"> calls </w:t>
-      </w:r>
-      <w:proofErr w:type="spellStart"/>
-      <w:r>
-        <w:t>isGtfExons</w:t>
-      </w:r>
-      <w:proofErr w:type="spellEnd"/>
-      <w:r>
-        <w:t>()</w:t>
-      </w:r>
-      <w:r>
-        <w:t>.</w:t>
-      </w:r>
-      <w:r>
-        <w:t xml:space="preserve"> </w:t>
-      </w:r>
-      <w:proofErr w:type="spellStart"/>
-      <w:r>
-        <w:t>isGtfExons</w:t>
-      </w:r>
-      <w:proofErr w:type="spellEnd"/>
-      <w:r>
-        <w:t xml:space="preserve">() </w:t>
-      </w:r>
-      <w:r>
-        <w:t>checks that the gtf line</w:t>
-      </w:r>
-      <w:r>
-        <w:t xml:space="preserve"> is an exons, </w:t>
-      </w:r>
-      <w:r>
-        <w:t xml:space="preserve"> </w:t>
-      </w:r>
-      <w:r>
-        <w:t>corresponds to the chromosome of fasta file</w:t>
-      </w:r>
-      <w:r>
-        <w:t xml:space="preserve"> and </w:t>
-      </w:r>
-      <w:r>
-        <w:t xml:space="preserve">overlaps this sequence. </w:t>
-      </w:r>
-      <w:r>
-        <w:t xml:space="preserve">If yes, </w:t>
-      </w:r>
-      <w:proofErr w:type="spellStart"/>
-      <w:r>
-        <w:t>colorationIndex</w:t>
-      </w:r>
-      <w:proofErr w:type="spellEnd"/>
-      <w:r>
-        <w:t>()</w:t>
       </w:r>
       <w:r>
         <w:t xml:space="preserve"> is called</w:t>
@@ -3116,12 +3370,17 @@
     <w:p/>
     <w:p>
       <w:proofErr w:type="spellStart"/>
+      <w:proofErr w:type="gramStart"/>
       <w:r>
         <w:t>getMultipleColoration</w:t>
       </w:r>
       <w:proofErr w:type="spellEnd"/>
       <w:r>
-        <w:t xml:space="preserve">() </w:t>
+        <w:t>(</w:t>
+      </w:r>
+      <w:proofErr w:type="gramEnd"/>
+      <w:r>
+        <w:t xml:space="preserve">) </w:t>
       </w:r>
       <w:r>
         <w:t xml:space="preserve">gets the coordinates of exons </w:t>
@@ -3169,12 +3428,17 @@
         <w:t xml:space="preserve"> calculated via </w:t>
       </w:r>
       <w:proofErr w:type="spellStart"/>
+      <w:proofErr w:type="gramStart"/>
       <w:r>
         <w:t>getSingleColoration</w:t>
       </w:r>
       <w:proofErr w:type="spellEnd"/>
       <w:r>
-        <w:t>(). Th</w:t>
+        <w:t>(</w:t>
+      </w:r>
+      <w:proofErr w:type="gramEnd"/>
+      <w:r>
+        <w:t>). Th</w:t>
       </w:r>
       <w:r>
         <w:t>e resulting</w:t>
@@ -3193,12 +3457,17 @@
     </w:p>
     <w:p>
       <w:proofErr w:type="spellStart"/>
+      <w:proofErr w:type="gramStart"/>
       <w:r>
         <w:t>exonsGraphical</w:t>
       </w:r>
       <w:proofErr w:type="spellEnd"/>
       <w:r>
-        <w:t xml:space="preserve">() </w:t>
+        <w:t>(</w:t>
+      </w:r>
+      <w:proofErr w:type="gramEnd"/>
+      <w:r>
+        <w:t xml:space="preserve">) </w:t>
       </w:r>
       <w:r>
         <w:t xml:space="preserve">returns the coordinates of </w:t>
@@ -3222,12 +3491,17 @@
         <w:t xml:space="preserve">the start and length values from </w:t>
       </w:r>
       <w:proofErr w:type="spellStart"/>
+      <w:proofErr w:type="gramStart"/>
       <w:r>
         <w:t>isSingleColoratin</w:t>
       </w:r>
       <w:proofErr w:type="spellEnd"/>
       <w:r>
-        <w:t>()</w:t>
+        <w:t>(</w:t>
+      </w:r>
+      <w:proofErr w:type="gramEnd"/>
+      <w:r>
+        <w:t>)</w:t>
       </w:r>
       <w:r>
         <w:t xml:space="preserve"> with the same coefficients as </w:t>
@@ -3281,6 +3555,7 @@
         <w:t xml:space="preserve">is extended from </w:t>
       </w:r>
       <w:proofErr w:type="spellStart"/>
+      <w:proofErr w:type="gramStart"/>
       <w:r>
         <w:rPr>
           <w:i/>
@@ -3288,6 +3563,7 @@
         </w:rPr>
         <w:t>javax.swing</w:t>
       </w:r>
+      <w:proofErr w:type="gramEnd"/>
       <w:r>
         <w:rPr>
           <w:i/>
@@ -3315,12 +3591,17 @@
         <w:t xml:space="preserve">set with </w:t>
       </w:r>
       <w:proofErr w:type="spellStart"/>
+      <w:proofErr w:type="gramStart"/>
       <w:r>
         <w:t>setCoordinates</w:t>
       </w:r>
       <w:proofErr w:type="spellEnd"/>
       <w:r>
-        <w:t xml:space="preserve">() and </w:t>
+        <w:t>(</w:t>
+      </w:r>
+      <w:proofErr w:type="gramEnd"/>
+      <w:r>
+        <w:t xml:space="preserve">) and </w:t>
       </w:r>
       <w:proofErr w:type="spellStart"/>
       <w:r>
@@ -3336,12 +3617,17 @@
     </w:p>
     <w:p>
       <w:proofErr w:type="spellStart"/>
+      <w:proofErr w:type="gramStart"/>
       <w:r>
         <w:t>paintComponents</w:t>
       </w:r>
       <w:proofErr w:type="spellEnd"/>
       <w:r>
-        <w:t xml:space="preserve">() </w:t>
+        <w:t>(</w:t>
+      </w:r>
+      <w:proofErr w:type="gramEnd"/>
+      <w:r>
+        <w:t xml:space="preserve">) </w:t>
       </w:r>
       <w:r>
         <w:t>is overridden</w:t>
@@ -3435,6 +3721,7 @@
         <w:t>(</w:t>
       </w:r>
       <w:proofErr w:type="spellStart"/>
+      <w:proofErr w:type="gramStart"/>
       <w:r>
         <w:rPr>
           <w:i/>
@@ -3443,6 +3730,7 @@
         <w:t>java.awt.Dimension</w:t>
       </w:r>
       <w:proofErr w:type="spellEnd"/>
+      <w:proofErr w:type="gramEnd"/>
       <w:r>
         <w:t>)</w:t>
       </w:r>

</xml_diff>